<commit_message>
Update AP3_PCA_Cosme Alexandre Souza dos Santos.docx
</commit_message>
<xml_diff>
--- a/AP3_PCA_Cosme Alexandre Souza dos Santos.docx
+++ b/AP3_PCA_Cosme Alexandre Souza dos Santos.docx
@@ -135,14 +135,17 @@
           <w:rStyle w:val="AddressChar"/>
           <w:iCs/>
         </w:rPr>
-        <w:t>José de Souza Herdy</w:t>
-      </w:r>
+        <w:t xml:space="preserve">José de Souza </w:t>
+      </w:r>
+      <w:proofErr w:type="spellStart"/>
       <w:r>
         <w:rPr>
           <w:rStyle w:val="AddressChar"/>
-        </w:rPr>
-        <w:t xml:space="preserve"> </w:t>
-      </w:r>
+          <w:iCs/>
+        </w:rPr>
+        <w:t>Herdy</w:t>
+      </w:r>
+      <w:proofErr w:type="spellEnd"/>
       <w:r>
         <w:rPr>
           <w:rStyle w:val="AddressChar"/>
@@ -305,7 +308,7 @@
               <w:noProof/>
               <w:sz w:val="22"/>
               <w:szCs w:val="22"/>
-              <w:lang w:val="pt-BR"/>
+              <w:lang w:eastAsia="en-US"/>
             </w:rPr>
           </w:pPr>
           <w:r>
@@ -317,7 +320,7 @@
           <w:r>
             <w:fldChar w:fldCharType="separate"/>
           </w:r>
-          <w:hyperlink w:anchor="_Toc24400671" w:history="1">
+          <w:hyperlink w:anchor="_Toc74674318" w:history="1">
             <w:r>
               <w:rPr>
                 <w:rStyle w:val="Hyperlink"/>
@@ -332,58 +335,58 @@
                 <w:noProof/>
                 <w:sz w:val="22"/>
                 <w:szCs w:val="22"/>
+                <w:lang w:eastAsia="en-US"/>
+              </w:rPr>
+              <w:tab/>
+            </w:r>
+            <w:r>
+              <w:rPr>
+                <w:rStyle w:val="Hyperlink"/>
+                <w:noProof/>
                 <w:lang w:val="pt-BR"/>
               </w:rPr>
+              <w:t>Introdução</w:t>
+            </w:r>
+            <w:r>
+              <w:rPr>
+                <w:noProof/>
+                <w:webHidden/>
+              </w:rPr>
               <w:tab/>
             </w:r>
             <w:r>
               <w:rPr>
-                <w:rStyle w:val="Hyperlink"/>
-                <w:noProof/>
-                <w:lang w:val="pt-BR"/>
-              </w:rPr>
-              <w:t>Introdução</w:t>
-            </w:r>
-            <w:r>
-              <w:rPr>
                 <w:noProof/>
                 <w:webHidden/>
               </w:rPr>
-              <w:tab/>
+              <w:fldChar w:fldCharType="begin"/>
             </w:r>
             <w:r>
               <w:rPr>
                 <w:noProof/>
                 <w:webHidden/>
               </w:rPr>
-              <w:fldChar w:fldCharType="begin"/>
+              <w:instrText xml:space="preserve"> PAGEREF _Toc74674318 \h </w:instrText>
             </w:r>
             <w:r>
               <w:rPr>
                 <w:noProof/>
                 <w:webHidden/>
               </w:rPr>
-              <w:instrText xml:space="preserve"> PAGEREF _Toc24400671 \h </w:instrText>
             </w:r>
             <w:r>
               <w:rPr>
                 <w:noProof/>
                 <w:webHidden/>
               </w:rPr>
+              <w:fldChar w:fldCharType="separate"/>
             </w:r>
             <w:r>
               <w:rPr>
                 <w:noProof/>
                 <w:webHidden/>
               </w:rPr>
-              <w:fldChar w:fldCharType="separate"/>
-            </w:r>
-            <w:r>
-              <w:rPr>
-                <w:noProof/>
-                <w:webHidden/>
-              </w:rPr>
-              <w:t>2</w:t>
+              <w:t>102</w:t>
             </w:r>
             <w:r>
               <w:rPr>
@@ -406,10 +409,10 @@
               <w:noProof/>
               <w:sz w:val="22"/>
               <w:szCs w:val="22"/>
-              <w:lang w:val="pt-BR"/>
+              <w:lang w:eastAsia="en-US"/>
             </w:rPr>
           </w:pPr>
-          <w:hyperlink w:anchor="_Toc24400672" w:history="1">
+          <w:hyperlink w:anchor="_Toc74674319" w:history="1">
             <w:r>
               <w:rPr>
                 <w:rStyle w:val="Hyperlink"/>
@@ -424,58 +427,58 @@
                 <w:noProof/>
                 <w:sz w:val="22"/>
                 <w:szCs w:val="22"/>
+                <w:lang w:eastAsia="en-US"/>
+              </w:rPr>
+              <w:tab/>
+            </w:r>
+            <w:r>
+              <w:rPr>
+                <w:rStyle w:val="Hyperlink"/>
+                <w:noProof/>
                 <w:lang w:val="pt-BR"/>
               </w:rPr>
+              <w:t>Jogo desenvolvido pela equipe.</w:t>
+            </w:r>
+            <w:r>
+              <w:rPr>
+                <w:noProof/>
+                <w:webHidden/>
+              </w:rPr>
               <w:tab/>
             </w:r>
             <w:r>
               <w:rPr>
-                <w:rStyle w:val="Hyperlink"/>
-                <w:noProof/>
-                <w:lang w:val="pt-BR"/>
-              </w:rPr>
-              <w:t>Aplicativo feito pela equipe no Thunkable</w:t>
-            </w:r>
-            <w:r>
-              <w:rPr>
                 <w:noProof/>
                 <w:webHidden/>
               </w:rPr>
-              <w:tab/>
+              <w:fldChar w:fldCharType="begin"/>
             </w:r>
             <w:r>
               <w:rPr>
                 <w:noProof/>
                 <w:webHidden/>
               </w:rPr>
-              <w:fldChar w:fldCharType="begin"/>
+              <w:instrText xml:space="preserve"> PAGEREF _Toc74674319 \h </w:instrText>
             </w:r>
             <w:r>
               <w:rPr>
                 <w:noProof/>
                 <w:webHidden/>
               </w:rPr>
-              <w:instrText xml:space="preserve"> PAGEREF _Toc24400672 \h </w:instrText>
             </w:r>
             <w:r>
               <w:rPr>
                 <w:noProof/>
                 <w:webHidden/>
               </w:rPr>
+              <w:fldChar w:fldCharType="separate"/>
             </w:r>
             <w:r>
               <w:rPr>
                 <w:noProof/>
                 <w:webHidden/>
               </w:rPr>
-              <w:fldChar w:fldCharType="separate"/>
-            </w:r>
-            <w:r>
-              <w:rPr>
-                <w:noProof/>
-                <w:webHidden/>
-              </w:rPr>
-              <w:t>2</w:t>
+              <w:t>102</w:t>
             </w:r>
             <w:r>
               <w:rPr>
@@ -498,10 +501,10 @@
               <w:noProof/>
               <w:sz w:val="22"/>
               <w:szCs w:val="22"/>
-              <w:lang w:val="pt-BR"/>
+              <w:lang w:eastAsia="en-US"/>
             </w:rPr>
           </w:pPr>
-          <w:hyperlink w:anchor="_Toc24400673" w:history="1">
+          <w:hyperlink w:anchor="_Toc74674320" w:history="1">
             <w:r>
               <w:rPr>
                 <w:rStyle w:val="Hyperlink"/>
@@ -516,58 +519,58 @@
                 <w:noProof/>
                 <w:sz w:val="22"/>
                 <w:szCs w:val="22"/>
+                <w:lang w:eastAsia="en-US"/>
+              </w:rPr>
+              <w:tab/>
+            </w:r>
+            <w:r>
+              <w:rPr>
+                <w:rStyle w:val="Hyperlink"/>
+                <w:noProof/>
                 <w:lang w:val="pt-BR"/>
               </w:rPr>
+              <w:t>Orçamento</w:t>
+            </w:r>
+            <w:r>
+              <w:rPr>
+                <w:noProof/>
+                <w:webHidden/>
+              </w:rPr>
               <w:tab/>
             </w:r>
             <w:r>
               <w:rPr>
-                <w:rStyle w:val="Hyperlink"/>
-                <w:noProof/>
-                <w:lang w:val="pt-BR"/>
-              </w:rPr>
-              <w:t>Orçamento</w:t>
-            </w:r>
-            <w:r>
-              <w:rPr>
                 <w:noProof/>
                 <w:webHidden/>
               </w:rPr>
-              <w:tab/>
+              <w:fldChar w:fldCharType="begin"/>
             </w:r>
             <w:r>
               <w:rPr>
                 <w:noProof/>
                 <w:webHidden/>
               </w:rPr>
-              <w:fldChar w:fldCharType="begin"/>
+              <w:instrText xml:space="preserve"> PAGEREF _Toc74674320 \h </w:instrText>
             </w:r>
             <w:r>
               <w:rPr>
                 <w:noProof/>
                 <w:webHidden/>
               </w:rPr>
-              <w:instrText xml:space="preserve"> PAGEREF _Toc24400673 \h </w:instrText>
             </w:r>
             <w:r>
               <w:rPr>
                 <w:noProof/>
                 <w:webHidden/>
               </w:rPr>
+              <w:fldChar w:fldCharType="separate"/>
             </w:r>
             <w:r>
               <w:rPr>
                 <w:noProof/>
                 <w:webHidden/>
               </w:rPr>
-              <w:fldChar w:fldCharType="separate"/>
-            </w:r>
-            <w:r>
-              <w:rPr>
-                <w:noProof/>
-                <w:webHidden/>
-              </w:rPr>
-              <w:t>3</w:t>
+              <w:t>103</w:t>
             </w:r>
             <w:r>
               <w:rPr>
@@ -590,10 +593,10 @@
               <w:noProof/>
               <w:sz w:val="22"/>
               <w:szCs w:val="22"/>
-              <w:lang w:val="pt-BR"/>
+              <w:lang w:eastAsia="en-US"/>
             </w:rPr>
           </w:pPr>
-          <w:hyperlink w:anchor="_Toc24400674" w:history="1">
+          <w:hyperlink w:anchor="_Toc74674321" w:history="1">
             <w:r>
               <w:rPr>
                 <w:rStyle w:val="Hyperlink"/>
@@ -608,58 +611,58 @@
                 <w:noProof/>
                 <w:sz w:val="22"/>
                 <w:szCs w:val="22"/>
+                <w:lang w:eastAsia="en-US"/>
+              </w:rPr>
+              <w:tab/>
+            </w:r>
+            <w:r>
+              <w:rPr>
+                <w:rStyle w:val="Hyperlink"/>
+                <w:noProof/>
                 <w:lang w:val="pt-BR"/>
               </w:rPr>
+              <w:t>Relevância Social e Principais Resultados</w:t>
+            </w:r>
+            <w:r>
+              <w:rPr>
+                <w:noProof/>
+                <w:webHidden/>
+              </w:rPr>
               <w:tab/>
             </w:r>
             <w:r>
               <w:rPr>
-                <w:rStyle w:val="Hyperlink"/>
-                <w:noProof/>
-                <w:lang w:val="pt-BR"/>
-              </w:rPr>
-              <w:t>Relevância Social e Principais Resultados</w:t>
-            </w:r>
-            <w:r>
-              <w:rPr>
                 <w:noProof/>
                 <w:webHidden/>
               </w:rPr>
-              <w:tab/>
+              <w:fldChar w:fldCharType="begin"/>
             </w:r>
             <w:r>
               <w:rPr>
                 <w:noProof/>
                 <w:webHidden/>
               </w:rPr>
-              <w:fldChar w:fldCharType="begin"/>
+              <w:instrText xml:space="preserve"> PAGEREF _Toc74674321 \h </w:instrText>
             </w:r>
             <w:r>
               <w:rPr>
                 <w:noProof/>
                 <w:webHidden/>
               </w:rPr>
-              <w:instrText xml:space="preserve"> PAGEREF _Toc24400674 \h </w:instrText>
             </w:r>
             <w:r>
               <w:rPr>
                 <w:noProof/>
                 <w:webHidden/>
               </w:rPr>
+              <w:fldChar w:fldCharType="separate"/>
             </w:r>
             <w:r>
               <w:rPr>
                 <w:noProof/>
                 <w:webHidden/>
               </w:rPr>
-              <w:fldChar w:fldCharType="separate"/>
-            </w:r>
-            <w:r>
-              <w:rPr>
-                <w:noProof/>
-                <w:webHidden/>
-              </w:rPr>
-              <w:t>3</w:t>
+              <w:t>103</w:t>
             </w:r>
             <w:r>
               <w:rPr>
@@ -682,10 +685,10 @@
               <w:noProof/>
               <w:sz w:val="22"/>
               <w:szCs w:val="22"/>
-              <w:lang w:val="pt-BR"/>
+              <w:lang w:eastAsia="en-US"/>
             </w:rPr>
           </w:pPr>
-          <w:hyperlink w:anchor="_Toc24400675" w:history="1">
+          <w:hyperlink w:anchor="_Toc74674322" w:history="1">
             <w:r>
               <w:rPr>
                 <w:rStyle w:val="Hyperlink"/>
@@ -700,58 +703,58 @@
                 <w:noProof/>
                 <w:sz w:val="22"/>
                 <w:szCs w:val="22"/>
+                <w:lang w:eastAsia="en-US"/>
+              </w:rPr>
+              <w:tab/>
+            </w:r>
+            <w:r>
+              <w:rPr>
+                <w:rStyle w:val="Hyperlink"/>
+                <w:noProof/>
                 <w:lang w:val="pt-BR"/>
               </w:rPr>
+              <w:t>Considerações Finais</w:t>
+            </w:r>
+            <w:r>
+              <w:rPr>
+                <w:noProof/>
+                <w:webHidden/>
+              </w:rPr>
               <w:tab/>
             </w:r>
             <w:r>
               <w:rPr>
-                <w:rStyle w:val="Hyperlink"/>
-                <w:noProof/>
-                <w:lang w:val="pt-BR"/>
-              </w:rPr>
-              <w:t>Considerações Finais</w:t>
-            </w:r>
-            <w:r>
-              <w:rPr>
                 <w:noProof/>
                 <w:webHidden/>
               </w:rPr>
-              <w:tab/>
+              <w:fldChar w:fldCharType="begin"/>
             </w:r>
             <w:r>
               <w:rPr>
                 <w:noProof/>
                 <w:webHidden/>
               </w:rPr>
-              <w:fldChar w:fldCharType="begin"/>
+              <w:instrText xml:space="preserve"> PAGEREF _Toc74674322 \h </w:instrText>
             </w:r>
             <w:r>
               <w:rPr>
                 <w:noProof/>
                 <w:webHidden/>
               </w:rPr>
-              <w:instrText xml:space="preserve"> PAGEREF _Toc24400675 \h </w:instrText>
             </w:r>
             <w:r>
               <w:rPr>
                 <w:noProof/>
                 <w:webHidden/>
               </w:rPr>
+              <w:fldChar w:fldCharType="separate"/>
             </w:r>
             <w:r>
               <w:rPr>
                 <w:noProof/>
                 <w:webHidden/>
               </w:rPr>
-              <w:fldChar w:fldCharType="separate"/>
-            </w:r>
-            <w:r>
-              <w:rPr>
-                <w:noProof/>
-                <w:webHidden/>
-              </w:rPr>
-              <w:t>3</w:t>
+              <w:t>103</w:t>
             </w:r>
             <w:r>
               <w:rPr>
@@ -773,14 +776,15 @@
               <w:noProof/>
               <w:sz w:val="22"/>
               <w:szCs w:val="22"/>
-              <w:lang w:val="pt-BR"/>
+              <w:lang w:eastAsia="en-US"/>
             </w:rPr>
           </w:pPr>
-          <w:hyperlink w:anchor="_Toc24400676" w:history="1">
+          <w:hyperlink w:anchor="_Toc74674323" w:history="1">
             <w:r>
               <w:rPr>
                 <w:rStyle w:val="Hyperlink"/>
                 <w:noProof/>
+                <w:lang w:val="pt-BR"/>
               </w:rPr>
               <w:t>Referências</w:t>
             </w:r>
@@ -803,7 +807,7 @@
                 <w:noProof/>
                 <w:webHidden/>
               </w:rPr>
-              <w:instrText xml:space="preserve"> PAGEREF _Toc24400676 \h </w:instrText>
+              <w:instrText xml:space="preserve"> PAGEREF _Toc74674323 \h </w:instrText>
             </w:r>
             <w:r>
               <w:rPr>
@@ -823,7 +827,7 @@
                 <w:noProof/>
                 <w:webHidden/>
               </w:rPr>
-              <w:t>4</w:t>
+              <w:t>104</w:t>
             </w:r>
             <w:r>
               <w:rPr>
@@ -859,11 +863,6 @@
     <w:p/>
     <w:p/>
     <w:p/>
-    <w:p>
-      <w:pPr>
-        <w:pStyle w:val="Ttulo1"/>
-      </w:pPr>
-    </w:p>
     <w:p/>
     <w:p/>
     <w:p>
@@ -877,11 +876,12 @@
           <w:lang w:val="pt-BR"/>
         </w:rPr>
       </w:pPr>
-      <w:bookmarkStart w:id="0" w:name="_Toc24400671"/>
-      <w:r>
-        <w:rPr>
-          <w:lang w:val="pt-BR"/>
-        </w:rPr>
+      <w:bookmarkStart w:id="0" w:name="_Toc74674318"/>
+      <w:r>
+        <w:rPr>
+          <w:lang w:val="pt-BR"/>
+        </w:rPr>
+        <w:lastRenderedPageBreak/>
         <w:t>Introdução</w:t>
       </w:r>
       <w:bookmarkEnd w:id="0"/>
@@ -898,22 +898,99 @@
     <w:p>
       <w:pPr>
         <w:rPr>
-          <w:rFonts w:asciiTheme="minorHAnsi" w:hAnsiTheme="minorHAnsi"/>
-          <w:sz w:val="22"/>
-          <w:lang w:val="pt-BR"/>
-        </w:rPr>
-      </w:pPr>
-      <w:r>
-        <w:rPr>
-          <w:lang w:val="pt-BR"/>
-        </w:rPr>
-        <w:t xml:space="preserve">São muitos </w:t>
-      </w:r>
-      <w:r>
-        <w:rPr>
-          <w:lang w:val="pt-BR"/>
-        </w:rPr>
-        <w:t>os</w:t>
+          <w:lang w:val="pt-BR"/>
+        </w:rPr>
+      </w:pPr>
+      <w:r>
+        <w:rPr>
+          <w:lang w:val="pt-BR"/>
+        </w:rPr>
+        <w:t xml:space="preserve">É verdadeiramente preocupante o estado em que a saúde do país se encontra hoje. Com um sistema de saúde público precário, a nação teve de enfrentar uma terrível pandemia global que gerou medo, caos e, inevitavelmente, muitas fatalidades. </w:t>
+      </w:r>
+      <w:r>
+        <w:rPr>
+          <w:lang w:val="pt-BR"/>
+        </w:rPr>
+        <w:t>Porém, c</w:t>
+      </w:r>
+      <w:r>
+        <w:rPr>
+          <w:lang w:val="pt-BR"/>
+        </w:rPr>
+        <w:t xml:space="preserve">om a alta capacidade de contaminação da </w:t>
+      </w:r>
+      <w:r>
+        <w:rPr>
+          <w:lang w:val="pt-BR"/>
+        </w:rPr>
+        <w:t>SARS-CoV-2</w:t>
+      </w:r>
+      <w:r>
+        <w:rPr>
+          <w:lang w:val="pt-BR"/>
+        </w:rPr>
+        <w:t xml:space="preserve"> e suas variante</w:t>
+      </w:r>
+      <w:r>
+        <w:rPr>
+          <w:lang w:val="pt-BR"/>
+        </w:rPr>
+        <w:t>s, diversos cuidados com a saúde devem ser tomados pela própria população para minimizar as chances de contágio.</w:t>
+      </w:r>
+    </w:p>
+    <w:p>
+      <w:pPr>
+        <w:rPr>
+          <w:lang w:val="pt-BR"/>
+        </w:rPr>
+      </w:pPr>
+      <w:r>
+        <w:rPr>
+          <w:lang w:val="pt-BR"/>
+        </w:rPr>
+        <w:t xml:space="preserve">Em meio ao caos proporcionado, dúvidas e incertezas se espalham tão rápido quanto o próprio vírus. Através da internet desinformações e </w:t>
+      </w:r>
+      <w:r>
+        <w:rPr>
+          <w:lang w:val="pt-BR"/>
+        </w:rPr>
+        <w:t xml:space="preserve">distorções de informações valiosas são espalhadas a todo o momento, e os jovens são os principais alvos disso. </w:t>
+      </w:r>
+      <w:r>
+        <w:rPr>
+          <w:lang w:val="pt-BR"/>
+        </w:rPr>
+        <w:t>Dito isso surge a necessidade de conscientização e educação</w:t>
+      </w:r>
+      <w:r>
+        <w:rPr>
+          <w:lang w:val="pt-BR"/>
+        </w:rPr>
+        <w:t xml:space="preserve"> correta</w:t>
+      </w:r>
+      <w:r>
+        <w:rPr>
+          <w:lang w:val="pt-BR"/>
+        </w:rPr>
+        <w:t xml:space="preserve"> das </w:t>
+      </w:r>
+      <w:r>
+        <w:rPr>
+          <w:lang w:val="pt-BR"/>
+        </w:rPr>
+        <w:t>massas para melhor combater essa doença. Porém, d</w:t>
+      </w:r>
+      <w:r>
+        <w:rPr>
+          <w:lang w:val="pt-BR"/>
+        </w:rPr>
+        <w:t>iante deste grande problema</w:t>
+      </w:r>
+      <w:r>
+        <w:rPr>
+          <w:lang w:val="pt-BR"/>
+        </w:rPr>
+        <w:t>,</w:t>
       </w:r>
       <w:r>
         <w:rPr>
@@ -925,62 +1002,50 @@
         <w:rPr>
           <w:lang w:val="pt-BR"/>
         </w:rPr>
-        <w:t>problem</w:t>
-      </w:r>
-      <w:r>
-        <w:rPr>
-          <w:lang w:val="pt-BR"/>
-        </w:rPr>
-        <w:t>a</w:t>
-      </w:r>
-      <w:r>
-        <w:rPr>
-          <w:lang w:val="pt-BR"/>
-        </w:rPr>
-        <w:t>s</w:t>
-      </w:r>
-      <w:r>
-        <w:rPr>
-          <w:lang w:val="pt-BR"/>
-        </w:rPr>
-        <w:t xml:space="preserve"> que estão presentes na educação brasileira, especialmente na educação pública. </w:t>
-      </w:r>
-      <w:r>
-        <w:rPr>
-          <w:lang w:val="pt-BR"/>
-        </w:rPr>
-        <w:t>São diversos os fatores que proporcionam resultados negativos, um exemplo disso são as crianças que se encontram no 6º ano do ensino fundamental e não dominam habilidade de ler e escrever.</w:t>
-      </w:r>
-    </w:p>
-    <w:p>
-      <w:pPr>
-        <w:rPr>
-          <w:lang w:val="pt-BR"/>
-        </w:rPr>
-      </w:pPr>
-      <w:r>
-        <w:rPr>
-          <w:lang w:val="pt-BR"/>
-        </w:rPr>
-        <w:t xml:space="preserve">Esse fato é resultado direto do que acontece na estrutura educacional brasileira, pois praticamente todos os que atuam na educação recebem baixos salários, professores frustrados que não exercem </w:t>
-      </w:r>
-      <w:r>
-        <w:rPr>
-          <w:lang w:val="pt-BR"/>
-        </w:rPr>
-        <w:t xml:space="preserve">a profissão </w:t>
-      </w:r>
-      <w:r>
-        <w:rPr>
-          <w:lang w:val="pt-BR"/>
-        </w:rPr>
-        <w:t>com profissionalismo ou também esbarram nas dificuldad</w:t>
-      </w:r>
-      <w:r>
-        <w:rPr>
-          <w:lang w:val="pt-BR"/>
-        </w:rPr>
-        <w:t>es diárias da realidade escolar.</w:t>
+        <w:t xml:space="preserve">ainda </w:t>
+      </w:r>
+      <w:r>
+        <w:rPr>
+          <w:lang w:val="pt-BR"/>
+        </w:rPr>
+        <w:t xml:space="preserve">podemos usar a tecnologia para ajudar a </w:t>
+      </w:r>
+      <w:r>
+        <w:rPr>
+          <w:lang w:val="pt-BR"/>
+        </w:rPr>
+        <w:t>lutar contra a falta de informação</w:t>
+      </w:r>
+      <w:r>
+        <w:rPr>
+          <w:lang w:val="pt-BR"/>
+        </w:rPr>
+        <w:t>.</w:t>
+      </w:r>
+    </w:p>
+    <w:p>
+      <w:pPr>
+        <w:rPr>
+          <w:lang w:val="pt-BR"/>
+        </w:rPr>
+      </w:pPr>
+      <w:r>
+        <w:rPr>
+          <w:lang w:val="pt-BR"/>
+        </w:rPr>
+        <w:t>Com isso, noss</w:t>
+      </w:r>
+      <w:r>
+        <w:rPr>
+          <w:lang w:val="pt-BR"/>
+        </w:rPr>
+        <w:t xml:space="preserve">a equipe </w:t>
+      </w:r>
+      <w:r>
+        <w:rPr>
+          <w:lang w:val="pt-BR"/>
+        </w:rPr>
+        <w:t>traz</w:t>
       </w:r>
       <w:r>
         <w:rPr>
@@ -992,141 +1057,13 @@
         <w:rPr>
           <w:lang w:val="pt-BR"/>
         </w:rPr>
-        <w:t>A</w:t>
-      </w:r>
-      <w:r>
-        <w:rPr>
-          <w:lang w:val="pt-BR"/>
-        </w:rPr>
-        <w:t>lém dos pais que não participam na educação dos filhos, entre muitos outros agravantes.</w:t>
-      </w:r>
-    </w:p>
-    <w:p>
-      <w:pPr>
-        <w:rPr>
-          <w:lang w:val="pt-BR"/>
-        </w:rPr>
-      </w:pPr>
-      <w:r>
-        <w:rPr>
-          <w:lang w:val="pt-BR"/>
-        </w:rPr>
-        <w:t>Diante deste grande problema enfrentado pelo Brasil podemos usar a tecnologia para ajudar a resolver</w:t>
-      </w:r>
-      <w:r>
-        <w:rPr>
-          <w:lang w:val="pt-BR"/>
-        </w:rPr>
-        <w:t xml:space="preserve"> alguns desses problemas</w:t>
-      </w:r>
-      <w:r>
-        <w:rPr>
-          <w:lang w:val="pt-BR"/>
-        </w:rPr>
-        <w:t xml:space="preserve">. Estudos apontam que alunos tem mais </w:t>
-      </w:r>
-      <w:r>
-        <w:rPr>
-          <w:lang w:val="pt-BR"/>
-        </w:rPr>
-        <w:t>facilidade de aprender com tecnologias.</w:t>
-      </w:r>
-      <w:r>
-        <w:rPr>
-          <w:lang w:val="pt-BR"/>
-        </w:rPr>
-        <w:t xml:space="preserve"> Com o uso de computadores, tablets e celulares</w:t>
-      </w:r>
-      <w:r>
-        <w:rPr>
-          <w:lang w:val="pt-BR"/>
-        </w:rPr>
-        <w:t xml:space="preserve"> de forma correta</w:t>
-      </w:r>
-      <w:r>
-        <w:rPr>
-          <w:lang w:val="pt-BR"/>
-        </w:rPr>
-        <w:t xml:space="preserve"> podemos deixar o ambiente estudantil para o aluno e </w:t>
-      </w:r>
-      <w:r>
-        <w:rPr>
-          <w:lang w:val="pt-BR"/>
-        </w:rPr>
-        <w:t xml:space="preserve">professor </w:t>
-      </w:r>
-      <w:r>
-        <w:rPr>
-          <w:lang w:val="pt-BR"/>
-        </w:rPr>
-        <w:t xml:space="preserve">menos maçante. </w:t>
-      </w:r>
-    </w:p>
-    <w:p>
-      <w:pPr>
-        <w:rPr>
-          <w:lang w:val="pt-BR"/>
-        </w:rPr>
-      </w:pPr>
-      <w:r>
-        <w:rPr>
-          <w:lang w:val="pt-BR"/>
-        </w:rPr>
-        <w:t xml:space="preserve">Com isso, nosso grupo vem trazendo neste PCA uma tecnologia capaz de </w:t>
-      </w:r>
-      <w:r>
-        <w:rPr>
-          <w:lang w:val="pt-BR"/>
-        </w:rPr>
-        <w:t xml:space="preserve">fazer com </w:t>
-      </w:r>
-      <w:r>
-        <w:rPr>
-          <w:lang w:val="pt-BR"/>
-        </w:rPr>
-        <w:t xml:space="preserve">que alunos e professores criem seus próprios aplicativos. O Thunkable é uma ferramenta </w:t>
-      </w:r>
-      <w:r>
-        <w:rPr>
-          <w:lang w:val="pt-BR"/>
-        </w:rPr>
-        <w:t xml:space="preserve">gratuita e acessível ao público, </w:t>
-      </w:r>
-      <w:r>
-        <w:rPr>
-          <w:lang w:val="pt-BR"/>
-        </w:rPr>
-        <w:t>que permite que pessoas comu</w:t>
-      </w:r>
-      <w:r>
-        <w:rPr>
-          <w:lang w:val="pt-BR"/>
-        </w:rPr>
-        <w:t>ns</w:t>
-      </w:r>
-      <w:r>
-        <w:rPr>
-          <w:lang w:val="pt-BR"/>
-        </w:rPr>
-        <w:t xml:space="preserve"> que nunca tiveram contato com programação, </w:t>
-      </w:r>
-      <w:r>
-        <w:rPr>
-          <w:lang w:val="pt-BR"/>
-        </w:rPr>
-        <w:t>possam criar seus</w:t>
-      </w:r>
-      <w:r>
-        <w:rPr>
-          <w:lang w:val="pt-BR"/>
-        </w:rPr>
-        <w:t xml:space="preserve"> aplicativos </w:t>
-      </w:r>
-      <w:r>
-        <w:rPr>
-          <w:lang w:val="pt-BR"/>
-        </w:rPr>
-        <w:t>para Android e IOS.</w:t>
+        <w:t xml:space="preserve">neste PCA </w:t>
+      </w:r>
+      <w:r>
+        <w:rPr>
+          <w:lang w:val="pt-BR"/>
+        </w:rPr>
+        <w:t>um jogo com o objetivo de informar e gerar conscientização sobre a realidade em que vivemos no momento.</w:t>
       </w:r>
     </w:p>
     <w:p>
@@ -1156,14 +1093,46 @@
           <w:lang w:val="pt-BR"/>
         </w:rPr>
       </w:pPr>
-      <w:bookmarkStart w:id="1" w:name="_Toc24400672"/>
+      <w:bookmarkStart w:id="1" w:name="_Toc74674319"/>
       <w:r>
         <w:rPr>
           <w:sz w:val="24"/>
           <w:szCs w:val="24"/>
           <w:lang w:val="pt-BR"/>
         </w:rPr>
-        <w:t>Aplicativo feito pela equipe no Thunkable</w:t>
+        <w:t>Jogo</w:t>
+      </w:r>
+      <w:r>
+        <w:rPr>
+          <w:sz w:val="24"/>
+          <w:szCs w:val="24"/>
+          <w:lang w:val="pt-BR"/>
+        </w:rPr>
+        <w:t xml:space="preserve"> </w:t>
+      </w:r>
+      <w:r>
+        <w:rPr>
+          <w:sz w:val="24"/>
+          <w:szCs w:val="24"/>
+          <w:lang w:val="pt-BR"/>
+        </w:rPr>
+        <w:t xml:space="preserve">desenvolvido </w:t>
+      </w:r>
+      <w:r>
+        <w:rPr>
+          <w:sz w:val="24"/>
+          <w:szCs w:val="24"/>
+          <w:lang w:val="pt-BR"/>
+        </w:rPr>
+        <w:t>pela equipe</w:t>
+      </w:r>
+      <w:r>
+        <w:rPr>
+          <w:sz w:val="24"/>
+          <w:szCs w:val="24"/>
+          <w:lang w:val="pt-BR"/>
+        </w:rPr>
+        <w:t>.</w:t>
       </w:r>
       <w:bookmarkEnd w:id="1"/>
     </w:p>
@@ -1184,58 +1153,156 @@
         <w:rPr>
           <w:lang w:val="pt-BR"/>
         </w:rPr>
-        <w:t xml:space="preserve">Além disso nossa equipe já desenvolveu um aplicativo pronto para </w:t>
-      </w:r>
-      <w:r>
-        <w:rPr>
-          <w:lang w:val="pt-BR"/>
-        </w:rPr>
-        <w:t>usar,</w:t>
-      </w:r>
-      <w:r>
-        <w:rPr>
-          <w:lang w:val="pt-BR"/>
-        </w:rPr>
-        <w:t xml:space="preserve"> feito com a ferramenta. Criamos um aplicativo que tem como finalidade tornar a aula um tipo de “Gamefication”, promovendo mais interações dos alunos com o conteúdo passado </w:t>
-      </w:r>
-      <w:r>
-        <w:rPr>
-          <w:lang w:val="pt-BR"/>
-        </w:rPr>
-        <w:t>na sala de aula</w:t>
-      </w:r>
-      <w:r>
-        <w:rPr>
-          <w:lang w:val="pt-BR"/>
-        </w:rPr>
-        <w:t xml:space="preserve">, podendo também ser usado para medir o nível de conhecimento dos mesmos sobre o </w:t>
-      </w:r>
-      <w:r>
-        <w:rPr>
-          <w:lang w:val="pt-BR"/>
-        </w:rPr>
-        <w:t>tema a ser escolhido</w:t>
-      </w:r>
-      <w:r>
-        <w:rPr>
-          <w:lang w:val="pt-BR"/>
-        </w:rPr>
-        <w:t xml:space="preserve">. </w:t>
-      </w:r>
-    </w:p>
-    <w:p>
-      <w:pPr>
-        <w:rPr>
-          <w:lang w:val="pt-BR"/>
-        </w:rPr>
-      </w:pPr>
-    </w:p>
-    <w:p>
-      <w:r>
-        <w:t xml:space="preserve">Possibilidades para os </w:t>
-      </w:r>
-      <w:r>
-        <w:t xml:space="preserve">professores: </w:t>
+        <w:t>A equipe criou um jogo de tabuleiro com o tema referente à pandemia global que enfrentamos. O jogo é feito para dois jogadores onde cada um deverá responder, em seu turno, uma pergunta referente ao Covid-19 e seus métodos de prevenção, podendo escolher entre avançar ou se proteger do vírus se responder corretamente.</w:t>
+      </w:r>
+    </w:p>
+    <w:p>
+      <w:pPr>
+        <w:rPr>
+          <w:lang w:val="pt-BR"/>
+        </w:rPr>
+      </w:pPr>
+      <w:r>
+        <w:rPr>
+          <w:lang w:val="pt-BR"/>
+        </w:rPr>
+        <w:t>O objetivo do jogador é chegar ao final do tabuleiro</w:t>
+      </w:r>
+      <w:r>
+        <w:rPr>
+          <w:lang w:val="pt-BR"/>
+        </w:rPr>
+        <w:t xml:space="preserve"> </w:t>
+      </w:r>
+      <w:r>
+        <w:rPr>
+          <w:lang w:val="pt-BR"/>
+        </w:rPr>
+        <w:t>antes do outro</w:t>
+      </w:r>
+      <w:r>
+        <w:rPr>
+          <w:lang w:val="pt-BR"/>
+        </w:rPr>
+        <w:t xml:space="preserve"> respondendo corretamente as perguntas,</w:t>
+      </w:r>
+      <w:r>
+        <w:rPr>
+          <w:lang w:val="pt-BR"/>
+        </w:rPr>
+        <w:t xml:space="preserve"> sem ser contaminado</w:t>
+      </w:r>
+      <w:r>
+        <w:rPr>
+          <w:lang w:val="pt-BR"/>
+        </w:rPr>
+        <w:t xml:space="preserve"> pelo vírus nas diversas aglomerações que aparecerão durante o jogo</w:t>
+      </w:r>
+      <w:r>
+        <w:rPr>
+          <w:lang w:val="pt-BR"/>
+        </w:rPr>
+        <w:t xml:space="preserve"> para ganhar a imunização</w:t>
+      </w:r>
+      <w:r>
+        <w:rPr>
+          <w:lang w:val="pt-BR"/>
+        </w:rPr>
+        <w:t>.</w:t>
+      </w:r>
+    </w:p>
+    <w:p>
+      <w:pPr>
+        <w:rPr>
+          <w:lang w:val="pt-BR"/>
+        </w:rPr>
+      </w:pPr>
+      <w:r>
+        <w:rPr>
+          <w:lang w:val="pt-BR"/>
+        </w:rPr>
+        <w:t>Cada pergunta possui uma quantidade de casas correspondente a ela. Se o jogador</w:t>
+      </w:r>
+      <w:r>
+        <w:rPr>
+          <w:lang w:val="pt-BR"/>
+        </w:rPr>
+        <w:t xml:space="preserve"> acertar, ele poderá escolher entre andar a determinada quantidade de casas ou adquirir uma máscara descartável para se proteger das aglomerações.</w:t>
+      </w:r>
+    </w:p>
+    <w:p>
+      <w:pPr>
+        <w:rPr>
+          <w:lang w:val="pt-BR"/>
+        </w:rPr>
+      </w:pPr>
+      <w:r>
+        <w:rPr>
+          <w:lang w:val="pt-BR"/>
+        </w:rPr>
+        <w:t>A partir do terceiro turno</w:t>
+      </w:r>
+      <w:r>
+        <w:rPr>
+          <w:lang w:val="pt-BR"/>
+        </w:rPr>
+        <w:t>, e nos turnos ímpares subsequentes,</w:t>
+      </w:r>
+      <w:r>
+        <w:rPr>
+          <w:lang w:val="pt-BR"/>
+        </w:rPr>
+        <w:t xml:space="preserve"> as aglomerações começarão a aparecer em casas aleatórias do tabuleiro. Conforme a partida se estender a quantidade de aglomerações aumentará cada vez</w:t>
+      </w:r>
+      <w:r>
+        <w:rPr>
+          <w:lang w:val="pt-BR"/>
+        </w:rPr>
+        <w:t xml:space="preserve"> mais</w:t>
+      </w:r>
+      <w:r>
+        <w:rPr>
+          <w:lang w:val="pt-BR"/>
+        </w:rPr>
+        <w:t xml:space="preserve"> aumentando o risco de </w:t>
+      </w:r>
+      <w:r>
+        <w:rPr>
+          <w:lang w:val="pt-BR"/>
+        </w:rPr>
+        <w:t>exposição</w:t>
+      </w:r>
+      <w:r>
+        <w:rPr>
+          <w:lang w:val="pt-BR"/>
+        </w:rPr>
+        <w:t xml:space="preserve">. Se o jogador </w:t>
+      </w:r>
+      <w:r>
+        <w:rPr>
+          <w:lang w:val="pt-BR"/>
+        </w:rPr>
+        <w:t>começar ou terminar o turno em uma casa aglomerada ele ficará exposto e utilizará uma máscara para se proteger. Se um jogador não possuir uma máscara no momento da exposição ele perderá o jogo imediatamente e a vitória irá para o outro jogador.</w:t>
+      </w:r>
+    </w:p>
+    <w:p>
+      <w:pPr>
+        <w:rPr>
+          <w:lang w:val="pt-BR"/>
+        </w:rPr>
+      </w:pPr>
+    </w:p>
+    <w:p>
+      <w:pPr>
+        <w:rPr>
+          <w:lang w:val="pt-BR"/>
+        </w:rPr>
+      </w:pPr>
+      <w:r>
+        <w:rPr>
+          <w:lang w:val="pt-BR"/>
+        </w:rPr>
+        <w:t>O jogo é concluído quando:</w:t>
       </w:r>
     </w:p>
     <w:p>
@@ -1243,7 +1310,7 @@
         <w:pStyle w:val="PargrafodaLista"/>
         <w:numPr>
           <w:ilvl w:val="0"/>
-          <w:numId w:val="28"/>
+          <w:numId w:val="30"/>
         </w:numPr>
         <w:rPr>
           <w:lang w:val="pt-BR"/>
@@ -1253,19 +1320,37 @@
         <w:rPr>
           <w:lang w:val="pt-BR"/>
         </w:rPr>
-        <w:t>Inserir</w:t>
-      </w:r>
-      <w:r>
-        <w:rPr>
-          <w:lang w:val="pt-BR"/>
-        </w:rPr>
-        <w:t xml:space="preserve"> perguntas e respostas no </w:t>
-      </w:r>
-      <w:r>
-        <w:rPr>
-          <w:lang w:val="pt-BR"/>
-        </w:rPr>
-        <w:t>App;</w:t>
+        <w:t>S</w:t>
+      </w:r>
+      <w:r>
+        <w:rPr>
+          <w:lang w:val="pt-BR"/>
+        </w:rPr>
+        <w:t>e exaustarem as perguntas</w:t>
+      </w:r>
+      <w:r>
+        <w:rPr>
+          <w:lang w:val="pt-BR"/>
+        </w:rPr>
+        <w:t xml:space="preserve"> </w:t>
+      </w:r>
+      <w:r>
+        <w:rPr>
+          <w:lang w:val="pt-BR"/>
+        </w:rPr>
+        <w:t>(O mais próximo do final é o vencedor</w:t>
+      </w:r>
+      <w:r>
+        <w:rPr>
+          <w:lang w:val="pt-BR"/>
+        </w:rPr>
+        <w:t>)</w:t>
+      </w:r>
+      <w:r>
+        <w:rPr>
+          <w:lang w:val="pt-BR"/>
+        </w:rPr>
+        <w:t>;</w:t>
       </w:r>
     </w:p>
     <w:p>
@@ -1273,7 +1358,7 @@
         <w:pStyle w:val="PargrafodaLista"/>
         <w:numPr>
           <w:ilvl w:val="0"/>
-          <w:numId w:val="28"/>
+          <w:numId w:val="30"/>
         </w:numPr>
         <w:rPr>
           <w:lang w:val="pt-BR"/>
@@ -1283,31 +1368,19 @@
         <w:rPr>
           <w:lang w:val="pt-BR"/>
         </w:rPr>
-        <w:t>Calcul</w:t>
-      </w:r>
-      <w:r>
-        <w:rPr>
-          <w:lang w:val="pt-BR"/>
-        </w:rPr>
-        <w:t>ar a mé</w:t>
-      </w:r>
-      <w:r>
-        <w:rPr>
-          <w:lang w:val="pt-BR"/>
-        </w:rPr>
-        <w:t>dia d</w:t>
-      </w:r>
-      <w:r>
-        <w:rPr>
-          <w:lang w:val="pt-BR"/>
-        </w:rPr>
-        <w:t>e acertos e de erros dos alunos;</w:t>
-      </w:r>
-      <w:r>
-        <w:rPr>
-          <w:lang w:val="pt-BR"/>
-        </w:rPr>
-        <w:t xml:space="preserve"> </w:t>
+        <w:t>Um ou os dois jogadores forem expostos sem possuírem mascaras</w:t>
+      </w:r>
+      <w:r>
+        <w:rPr>
+          <w:lang w:val="pt-BR"/>
+        </w:rPr>
+        <w:t xml:space="preserve"> (Os dois perdem o jogo)</w:t>
+      </w:r>
+      <w:r>
+        <w:rPr>
+          <w:lang w:val="pt-BR"/>
+        </w:rPr>
+        <w:t>;</w:t>
       </w:r>
     </w:p>
     <w:p>
@@ -1315,7 +1388,7 @@
         <w:pStyle w:val="PargrafodaLista"/>
         <w:numPr>
           <w:ilvl w:val="0"/>
-          <w:numId w:val="28"/>
+          <w:numId w:val="30"/>
         </w:numPr>
         <w:rPr>
           <w:lang w:val="pt-BR"/>
@@ -1325,144 +1398,8 @@
         <w:rPr>
           <w:lang w:val="pt-BR"/>
         </w:rPr>
-        <w:t>Mostr</w:t>
-      </w:r>
-      <w:r>
-        <w:rPr>
-          <w:lang w:val="pt-BR"/>
-        </w:rPr>
-        <w:t>ar</w:t>
-      </w:r>
-      <w:r>
-        <w:rPr>
-          <w:lang w:val="pt-BR"/>
-        </w:rPr>
-        <w:t xml:space="preserve"> </w:t>
-      </w:r>
-      <w:r>
-        <w:rPr>
-          <w:lang w:val="pt-BR"/>
-        </w:rPr>
-        <w:t>a pontuação dos alunos;</w:t>
-      </w:r>
-    </w:p>
-    <w:p>
-      <w:pPr>
-        <w:rPr>
-          <w:lang w:val="pt-BR"/>
-        </w:rPr>
-      </w:pPr>
-    </w:p>
-    <w:p>
-      <w:r>
-        <w:t>P</w:t>
-      </w:r>
-      <w:r>
-        <w:t>ara alunos:</w:t>
-      </w:r>
-      <w:r>
-        <w:t xml:space="preserve"> </w:t>
-      </w:r>
-    </w:p>
-    <w:p>
-      <w:pPr>
-        <w:pStyle w:val="PargrafodaLista"/>
-        <w:numPr>
-          <w:ilvl w:val="0"/>
-          <w:numId w:val="29"/>
-        </w:numPr>
-        <w:rPr>
-          <w:lang w:val="pt-BR"/>
-        </w:rPr>
-      </w:pPr>
-      <w:r>
-        <w:rPr>
-          <w:lang w:val="pt-BR"/>
-        </w:rPr>
-        <w:lastRenderedPageBreak/>
-        <w:t>Responder</w:t>
-      </w:r>
-      <w:r>
-        <w:rPr>
-          <w:lang w:val="pt-BR"/>
-        </w:rPr>
-        <w:t xml:space="preserve"> as perguntas</w:t>
-      </w:r>
-      <w:r>
-        <w:rPr>
-          <w:lang w:val="pt-BR"/>
-        </w:rPr>
-        <w:t xml:space="preserve"> se divertindo;</w:t>
-      </w:r>
-    </w:p>
-    <w:p>
-      <w:pPr>
-        <w:pStyle w:val="PargrafodaLista"/>
-        <w:numPr>
-          <w:ilvl w:val="0"/>
-          <w:numId w:val="29"/>
-        </w:numPr>
-        <w:rPr>
-          <w:lang w:val="pt-BR"/>
-        </w:rPr>
-      </w:pPr>
-      <w:r>
-        <w:rPr>
-          <w:lang w:val="pt-BR"/>
-        </w:rPr>
-        <w:t>Visualizar a sua pontuação ao final;</w:t>
-      </w:r>
-    </w:p>
-    <w:p>
-      <w:pPr>
-        <w:pStyle w:val="PargrafodaLista"/>
-        <w:numPr>
-          <w:ilvl w:val="0"/>
-          <w:numId w:val="29"/>
-        </w:numPr>
-      </w:pPr>
-      <w:r>
-        <w:t>E poder tentar novamente;</w:t>
-      </w:r>
-    </w:p>
-    <w:p/>
-    <w:p>
-      <w:pPr>
-        <w:rPr>
-          <w:lang w:val="pt-BR"/>
-        </w:rPr>
-      </w:pPr>
-      <w:r>
-        <w:rPr>
-          <w:lang w:val="pt-BR"/>
-        </w:rPr>
-        <w:t>A cada questão certa um ponto é somado no score do aluno, e na tela aparece a seguinte mensagem “Resposta correta” e a cada questão errada aparece na tela “Resposta Incorreta” marcando em verde a correta e em vermelho as demais. Ao final do jogo é exibido um</w:t>
-      </w:r>
-      <w:r>
-        <w:rPr>
-          <w:lang w:val="pt-BR"/>
-        </w:rPr>
-        <w:t>a</w:t>
-      </w:r>
-      <w:r>
-        <w:rPr>
-          <w:lang w:val="pt-BR"/>
-        </w:rPr>
-        <w:t xml:space="preserve"> </w:t>
-      </w:r>
-      <w:r>
-        <w:rPr>
-          <w:lang w:val="pt-BR"/>
-        </w:rPr>
-        <w:t>pontuação individual e possibilidade de tentar novamente, promovendo assim a curiosidade do aluno e descobrir a resposta correta na questão errada anteriormente.</w:t>
-      </w:r>
-    </w:p>
-    <w:p>
-      <w:pPr>
-        <w:rPr>
-          <w:lang w:val="pt-BR"/>
-        </w:rPr>
-      </w:pPr>
+        <w:t>Um dos jogadores chegar no final do tabuleiro primeiro.</w:t>
+      </w:r>
     </w:p>
     <w:p>
       <w:pPr>
@@ -1484,7 +1421,7 @@
           <w:lang w:val="pt-BR"/>
         </w:rPr>
       </w:pPr>
-      <w:bookmarkStart w:id="2" w:name="_Toc24400673"/>
+      <w:bookmarkStart w:id="2" w:name="_Toc74674320"/>
       <w:r>
         <w:rPr>
           <w:sz w:val="24"/>
@@ -1510,55 +1447,167 @@
           <w:b w:val="0"/>
           <w:lang w:val="pt-BR"/>
         </w:rPr>
-        <w:t xml:space="preserve">Tanto o Pycharm quanto a biblioteca Pygame estão disponíveis na web para serem baixadas gartuitamente, </w:t>
-      </w:r>
+        <w:t xml:space="preserve">Tanto o </w:t>
+      </w:r>
+      <w:proofErr w:type="spellStart"/>
       <w:r>
         <w:rPr>
           <w:rStyle w:val="Forte"/>
           <w:b w:val="0"/>
           <w:lang w:val="pt-BR"/>
         </w:rPr>
-        <w:t>c</w:t>
-      </w:r>
+        <w:t>Pycharm</w:t>
+      </w:r>
+      <w:proofErr w:type="spellEnd"/>
       <w:r>
         <w:rPr>
           <w:rStyle w:val="Forte"/>
           <w:b w:val="0"/>
           <w:lang w:val="pt-BR"/>
         </w:rPr>
-        <w:t>onsultamos a documentação do Pygame e fizemos pesquisas em sites e fóruns</w:t>
-      </w:r>
+        <w:t xml:space="preserve"> Community </w:t>
+      </w:r>
+      <w:proofErr w:type="spellStart"/>
       <w:r>
         <w:rPr>
           <w:rStyle w:val="Forte"/>
           <w:b w:val="0"/>
           <w:lang w:val="pt-BR"/>
         </w:rPr>
-        <w:t>,</w:t>
-      </w:r>
+        <w:t>Edition</w:t>
+      </w:r>
+      <w:proofErr w:type="spellEnd"/>
       <w:r>
         <w:rPr>
           <w:rStyle w:val="Forte"/>
           <w:b w:val="0"/>
           <w:lang w:val="pt-BR"/>
         </w:rPr>
-        <w:t xml:space="preserve"> </w:t>
-      </w:r>
+        <w:t xml:space="preserve"> quanto a biblioteca </w:t>
+      </w:r>
+      <w:proofErr w:type="spellStart"/>
       <w:r>
         <w:rPr>
           <w:rStyle w:val="Forte"/>
           <w:b w:val="0"/>
           <w:lang w:val="pt-BR"/>
         </w:rPr>
-        <w:t xml:space="preserve">e assim, </w:t>
-      </w:r>
+        <w:t>Pygame</w:t>
+      </w:r>
+      <w:proofErr w:type="spellEnd"/>
       <w:r>
         <w:rPr>
           <w:rStyle w:val="Forte"/>
           <w:b w:val="0"/>
           <w:lang w:val="pt-BR"/>
         </w:rPr>
-        <w:t xml:space="preserve">concluimos o </w:t>
+        <w:t xml:space="preserve"> estão disponíveis na web para serem baixadas g</w:t>
+      </w:r>
+      <w:r>
+        <w:rPr>
+          <w:rStyle w:val="Forte"/>
+          <w:b w:val="0"/>
+          <w:lang w:val="pt-BR"/>
+        </w:rPr>
+        <w:t>r</w:t>
+      </w:r>
+      <w:r>
+        <w:rPr>
+          <w:rStyle w:val="Forte"/>
+          <w:b w:val="0"/>
+          <w:lang w:val="pt-BR"/>
+        </w:rPr>
+        <w:t>atuitamente</w:t>
+      </w:r>
+      <w:r>
+        <w:rPr>
+          <w:rStyle w:val="Forte"/>
+          <w:b w:val="0"/>
+          <w:lang w:val="pt-BR"/>
+        </w:rPr>
+        <w:t>.</w:t>
+      </w:r>
+      <w:r>
+        <w:rPr>
+          <w:rStyle w:val="Forte"/>
+          <w:b w:val="0"/>
+          <w:lang w:val="pt-BR"/>
+        </w:rPr>
+        <w:t xml:space="preserve"> </w:t>
+      </w:r>
+      <w:r>
+        <w:rPr>
+          <w:rStyle w:val="Forte"/>
+          <w:b w:val="0"/>
+          <w:lang w:val="pt-BR"/>
+        </w:rPr>
+        <w:t>C</w:t>
+      </w:r>
+      <w:r>
+        <w:rPr>
+          <w:rStyle w:val="Forte"/>
+          <w:b w:val="0"/>
+          <w:lang w:val="pt-BR"/>
+        </w:rPr>
+        <w:t xml:space="preserve">onsultamos a documentação do </w:t>
+      </w:r>
+      <w:proofErr w:type="spellStart"/>
+      <w:r>
+        <w:rPr>
+          <w:rStyle w:val="Forte"/>
+          <w:b w:val="0"/>
+          <w:lang w:val="pt-BR"/>
+        </w:rPr>
+        <w:t>Pygame</w:t>
+      </w:r>
+      <w:proofErr w:type="spellEnd"/>
+      <w:r>
+        <w:rPr>
+          <w:rStyle w:val="Forte"/>
+          <w:b w:val="0"/>
+          <w:lang w:val="pt-BR"/>
+        </w:rPr>
+        <w:t xml:space="preserve"> e fizemos pesquisas em sites e fóruns</w:t>
+      </w:r>
+      <w:r>
+        <w:rPr>
+          <w:rStyle w:val="Forte"/>
+          <w:b w:val="0"/>
+          <w:lang w:val="pt-BR"/>
+        </w:rPr>
+        <w:t>,</w:t>
+      </w:r>
+      <w:r>
+        <w:rPr>
+          <w:rStyle w:val="Forte"/>
+          <w:b w:val="0"/>
+          <w:lang w:val="pt-BR"/>
+        </w:rPr>
+        <w:t xml:space="preserve"> </w:t>
+      </w:r>
+      <w:r>
+        <w:rPr>
+          <w:rStyle w:val="Forte"/>
+          <w:b w:val="0"/>
+          <w:lang w:val="pt-BR"/>
+        </w:rPr>
+        <w:t xml:space="preserve">e assim, </w:t>
+      </w:r>
+      <w:r>
+        <w:rPr>
+          <w:rStyle w:val="Forte"/>
+          <w:b w:val="0"/>
+          <w:lang w:val="pt-BR"/>
+        </w:rPr>
+        <w:t>concluímos</w:t>
+      </w:r>
+      <w:r>
+        <w:rPr>
+          <w:rStyle w:val="Forte"/>
+          <w:b w:val="0"/>
+          <w:lang w:val="pt-BR"/>
+        </w:rPr>
+        <w:t xml:space="preserve"> o </w:t>
       </w:r>
       <w:r>
         <w:rPr>
@@ -1616,7 +1665,7 @@
           <w:lang w:val="pt-BR"/>
         </w:rPr>
       </w:pPr>
-      <w:bookmarkStart w:id="3" w:name="_Toc24400674"/>
+      <w:bookmarkStart w:id="3" w:name="_Toc74674321"/>
       <w:r>
         <w:rPr>
           <w:sz w:val="24"/>
@@ -1820,7 +1869,23 @@
           <w:b w:val="0"/>
           <w:lang w:val="pt-BR"/>
         </w:rPr>
-        <w:t xml:space="preserve">, pois jogos são ferramentas ótimas para disseminar conhecimento prazeirosamente. </w:t>
+        <w:t xml:space="preserve">, pois jogos são ferramentas ótimas para disseminar conhecimento </w:t>
+      </w:r>
+      <w:r>
+        <w:rPr>
+          <w:rStyle w:val="Forte"/>
+          <w:b w:val="0"/>
+          <w:lang w:val="pt-BR"/>
+        </w:rPr>
+        <w:t>prazerosamente</w:t>
+      </w:r>
+      <w:r>
+        <w:rPr>
+          <w:rStyle w:val="Forte"/>
+          <w:b w:val="0"/>
+          <w:lang w:val="pt-BR"/>
+        </w:rPr>
+        <w:t xml:space="preserve">. </w:t>
       </w:r>
     </w:p>
     <w:p>
@@ -1845,7 +1910,7 @@
           <w:lang w:val="pt-BR"/>
         </w:rPr>
       </w:pPr>
-      <w:bookmarkStart w:id="4" w:name="_Toc24400675"/>
+      <w:bookmarkStart w:id="4" w:name="_Toc74674322"/>
       <w:r>
         <w:rPr>
           <w:sz w:val="24"/>
@@ -1922,7 +1987,6 @@
         <w:rPr>
           <w:lang w:val="pt-BR"/>
         </w:rPr>
-        <w:lastRenderedPageBreak/>
         <w:t xml:space="preserve">Através da tecnologia podemos criar diversas maneiras de trazer o interesse do aluno para a matéria dada, fazendo com que o aprendizado se torne mais fácil e prazeroso </w:t>
       </w:r>
       <w:r>
@@ -1963,6 +2027,7 @@
           <w:sz w:val="20"/>
           <w:lang w:val="pt-BR"/>
         </w:rPr>
+        <w:lastRenderedPageBreak/>
         <w:drawing>
           <wp:inline distT="0" distB="0" distL="0" distR="0" wp14:anchorId="2E2011DC" wp14:editId="1F59E5E3">
             <wp:extent cx="2064129" cy="3688080"/>
@@ -2117,7 +2182,6 @@
           <w:lang w:val="pt-BR"/>
         </w:rPr>
       </w:pPr>
-      <w:bookmarkStart w:id="5" w:name="_Toc24400676"/>
     </w:p>
     <w:p>
       <w:pPr>
@@ -2126,6 +2190,7 @@
           <w:lang w:val="pt-BR"/>
         </w:rPr>
       </w:pPr>
+      <w:bookmarkStart w:id="5" w:name="_Toc74674323"/>
       <w:r>
         <w:rPr>
           <w:lang w:val="pt-BR"/>
@@ -2152,11 +2217,20 @@
           <w:lang w:val="pt-BR"/>
         </w:rPr>
       </w:pPr>
-      <w:r>
-        <w:rPr>
-          <w:lang w:val="pt-BR"/>
-        </w:rPr>
-        <w:t>Sallit, Mathias</w:t>
+      <w:proofErr w:type="spellStart"/>
+      <w:r>
+        <w:rPr>
+          <w:lang w:val="pt-BR"/>
+        </w:rPr>
+        <w:lastRenderedPageBreak/>
+        <w:t>Sallit</w:t>
+      </w:r>
+      <w:proofErr w:type="spellEnd"/>
+      <w:r>
+        <w:rPr>
+          <w:lang w:val="pt-BR"/>
+        </w:rPr>
+        <w:t>, Mathias</w:t>
       </w:r>
       <w:r>
         <w:rPr>
@@ -2357,8 +2431,32 @@
       <w:rPr>
         <w:lang w:val="pt-BR"/>
       </w:rPr>
-      <w:t>S. Sandri, J. Stolfi, L.Velho</w:t>
+      <w:t xml:space="preserve">S. </w:t>
     </w:r>
+    <w:proofErr w:type="spellStart"/>
+    <w:r>
+      <w:rPr>
+        <w:lang w:val="pt-BR"/>
+      </w:rPr>
+      <w:t>Sandri</w:t>
+    </w:r>
+    <w:proofErr w:type="spellEnd"/>
+    <w:r>
+      <w:rPr>
+        <w:lang w:val="pt-BR"/>
+      </w:rPr>
+      <w:t xml:space="preserve">, J. Stolfi, </w:t>
+    </w:r>
+    <w:proofErr w:type="spellStart"/>
+    <w:proofErr w:type="gramStart"/>
+    <w:r>
+      <w:rPr>
+        <w:lang w:val="pt-BR"/>
+      </w:rPr>
+      <w:t>L.Velho</w:t>
+    </w:r>
+    <w:proofErr w:type="spellEnd"/>
+    <w:proofErr w:type="gramEnd"/>
   </w:p>
   <w:p>
     <w:pPr>
@@ -2986,6 +3084,119 @@
     </w:lvl>
   </w:abstractNum>
   <w:abstractNum w:abstractNumId="19" w15:restartNumberingAfterBreak="0">
+    <w:nsid w:val="28062894"/>
+    <w:multiLevelType w:val="hybridMultilevel"/>
+    <w:tmpl w:val="D602CC9C"/>
+    <w:lvl w:ilvl="0" w:tplc="04090001">
+      <w:start w:val="1"/>
+      <w:numFmt w:val="bullet"/>
+      <w:lvlText w:val=""/>
+      <w:lvlJc w:val="left"/>
+      <w:pPr>
+        <w:ind w:left="720" w:hanging="360"/>
+      </w:pPr>
+      <w:rPr>
+        <w:rFonts w:ascii="Symbol" w:hAnsi="Symbol" w:hint="default"/>
+      </w:rPr>
+    </w:lvl>
+    <w:lvl w:ilvl="1" w:tplc="04090003" w:tentative="1">
+      <w:start w:val="1"/>
+      <w:numFmt w:val="bullet"/>
+      <w:lvlText w:val="o"/>
+      <w:lvlJc w:val="left"/>
+      <w:pPr>
+        <w:ind w:left="1440" w:hanging="360"/>
+      </w:pPr>
+      <w:rPr>
+        <w:rFonts w:ascii="Courier New" w:hAnsi="Courier New" w:cs="Courier New" w:hint="default"/>
+      </w:rPr>
+    </w:lvl>
+    <w:lvl w:ilvl="2" w:tplc="04090005" w:tentative="1">
+      <w:start w:val="1"/>
+      <w:numFmt w:val="bullet"/>
+      <w:lvlText w:val=""/>
+      <w:lvlJc w:val="left"/>
+      <w:pPr>
+        <w:ind w:left="2160" w:hanging="360"/>
+      </w:pPr>
+      <w:rPr>
+        <w:rFonts w:ascii="Wingdings" w:hAnsi="Wingdings" w:hint="default"/>
+      </w:rPr>
+    </w:lvl>
+    <w:lvl w:ilvl="3" w:tplc="04090001" w:tentative="1">
+      <w:start w:val="1"/>
+      <w:numFmt w:val="bullet"/>
+      <w:lvlText w:val=""/>
+      <w:lvlJc w:val="left"/>
+      <w:pPr>
+        <w:ind w:left="2880" w:hanging="360"/>
+      </w:pPr>
+      <w:rPr>
+        <w:rFonts w:ascii="Symbol" w:hAnsi="Symbol" w:hint="default"/>
+      </w:rPr>
+    </w:lvl>
+    <w:lvl w:ilvl="4" w:tplc="04090003" w:tentative="1">
+      <w:start w:val="1"/>
+      <w:numFmt w:val="bullet"/>
+      <w:lvlText w:val="o"/>
+      <w:lvlJc w:val="left"/>
+      <w:pPr>
+        <w:ind w:left="3600" w:hanging="360"/>
+      </w:pPr>
+      <w:rPr>
+        <w:rFonts w:ascii="Courier New" w:hAnsi="Courier New" w:cs="Courier New" w:hint="default"/>
+      </w:rPr>
+    </w:lvl>
+    <w:lvl w:ilvl="5" w:tplc="04090005" w:tentative="1">
+      <w:start w:val="1"/>
+      <w:numFmt w:val="bullet"/>
+      <w:lvlText w:val=""/>
+      <w:lvlJc w:val="left"/>
+      <w:pPr>
+        <w:ind w:left="4320" w:hanging="360"/>
+      </w:pPr>
+      <w:rPr>
+        <w:rFonts w:ascii="Wingdings" w:hAnsi="Wingdings" w:hint="default"/>
+      </w:rPr>
+    </w:lvl>
+    <w:lvl w:ilvl="6" w:tplc="04090001" w:tentative="1">
+      <w:start w:val="1"/>
+      <w:numFmt w:val="bullet"/>
+      <w:lvlText w:val=""/>
+      <w:lvlJc w:val="left"/>
+      <w:pPr>
+        <w:ind w:left="5040" w:hanging="360"/>
+      </w:pPr>
+      <w:rPr>
+        <w:rFonts w:ascii="Symbol" w:hAnsi="Symbol" w:hint="default"/>
+      </w:rPr>
+    </w:lvl>
+    <w:lvl w:ilvl="7" w:tplc="04090003" w:tentative="1">
+      <w:start w:val="1"/>
+      <w:numFmt w:val="bullet"/>
+      <w:lvlText w:val="o"/>
+      <w:lvlJc w:val="left"/>
+      <w:pPr>
+        <w:ind w:left="5760" w:hanging="360"/>
+      </w:pPr>
+      <w:rPr>
+        <w:rFonts w:ascii="Courier New" w:hAnsi="Courier New" w:cs="Courier New" w:hint="default"/>
+      </w:rPr>
+    </w:lvl>
+    <w:lvl w:ilvl="8" w:tplc="04090005" w:tentative="1">
+      <w:start w:val="1"/>
+      <w:numFmt w:val="bullet"/>
+      <w:lvlText w:val=""/>
+      <w:lvlJc w:val="left"/>
+      <w:pPr>
+        <w:ind w:left="6480" w:hanging="360"/>
+      </w:pPr>
+      <w:rPr>
+        <w:rFonts w:ascii="Wingdings" w:hAnsi="Wingdings" w:hint="default"/>
+      </w:rPr>
+    </w:lvl>
+  </w:abstractNum>
+  <w:abstractNum w:abstractNumId="20" w15:restartNumberingAfterBreak="0">
     <w:nsid w:val="299F6EAB"/>
     <w:multiLevelType w:val="hybridMultilevel"/>
     <w:tmpl w:val="C3FAC3BE"/>
@@ -3075,7 +3286,7 @@
       </w:pPr>
     </w:lvl>
   </w:abstractNum>
-  <w:abstractNum w:abstractNumId="20" w15:restartNumberingAfterBreak="0">
+  <w:abstractNum w:abstractNumId="21" w15:restartNumberingAfterBreak="0">
     <w:nsid w:val="361C16E6"/>
     <w:multiLevelType w:val="hybridMultilevel"/>
     <w:tmpl w:val="70D28BE8"/>
@@ -3188,7 +3399,7 @@
       </w:rPr>
     </w:lvl>
   </w:abstractNum>
-  <w:abstractNum w:abstractNumId="21" w15:restartNumberingAfterBreak="0">
+  <w:abstractNum w:abstractNumId="22" w15:restartNumberingAfterBreak="0">
     <w:nsid w:val="3B05641A"/>
     <w:multiLevelType w:val="singleLevel"/>
     <w:tmpl w:val="04160001"/>
@@ -3208,7 +3419,7 @@
       </w:rPr>
     </w:lvl>
   </w:abstractNum>
-  <w:abstractNum w:abstractNumId="22" w15:restartNumberingAfterBreak="0">
+  <w:abstractNum w:abstractNumId="23" w15:restartNumberingAfterBreak="0">
     <w:nsid w:val="54C31057"/>
     <w:multiLevelType w:val="singleLevel"/>
     <w:tmpl w:val="E070A6F2"/>
@@ -3228,7 +3439,7 @@
       </w:rPr>
     </w:lvl>
   </w:abstractNum>
-  <w:abstractNum w:abstractNumId="23" w15:restartNumberingAfterBreak="0">
+  <w:abstractNum w:abstractNumId="24" w15:restartNumberingAfterBreak="0">
     <w:nsid w:val="5719105E"/>
     <w:multiLevelType w:val="singleLevel"/>
     <w:tmpl w:val="E070A6F2"/>
@@ -3248,7 +3459,7 @@
       </w:rPr>
     </w:lvl>
   </w:abstractNum>
-  <w:abstractNum w:abstractNumId="24" w15:restartNumberingAfterBreak="0">
+  <w:abstractNum w:abstractNumId="25" w15:restartNumberingAfterBreak="0">
     <w:nsid w:val="58285063"/>
     <w:multiLevelType w:val="hybridMultilevel"/>
     <w:tmpl w:val="86981070"/>
@@ -3337,7 +3548,7 @@
       </w:pPr>
     </w:lvl>
   </w:abstractNum>
-  <w:abstractNum w:abstractNumId="25" w15:restartNumberingAfterBreak="0">
+  <w:abstractNum w:abstractNumId="26" w15:restartNumberingAfterBreak="0">
     <w:nsid w:val="5C057725"/>
     <w:multiLevelType w:val="hybridMultilevel"/>
     <w:tmpl w:val="28046BCE"/>
@@ -3450,7 +3661,7 @@
       </w:rPr>
     </w:lvl>
   </w:abstractNum>
-  <w:abstractNum w:abstractNumId="26" w15:restartNumberingAfterBreak="0">
+  <w:abstractNum w:abstractNumId="27" w15:restartNumberingAfterBreak="0">
     <w:nsid w:val="67016BFD"/>
     <w:multiLevelType w:val="hybridMultilevel"/>
     <w:tmpl w:val="B08A3A3A"/>
@@ -3539,7 +3750,7 @@
       </w:pPr>
     </w:lvl>
   </w:abstractNum>
-  <w:abstractNum w:abstractNumId="27" w15:restartNumberingAfterBreak="0">
+  <w:abstractNum w:abstractNumId="28" w15:restartNumberingAfterBreak="0">
     <w:nsid w:val="73B41E28"/>
     <w:multiLevelType w:val="hybridMultilevel"/>
     <w:tmpl w:val="645E04BE"/>
@@ -3628,7 +3839,7 @@
       </w:pPr>
     </w:lvl>
   </w:abstractNum>
-  <w:abstractNum w:abstractNumId="28" w15:restartNumberingAfterBreak="0">
+  <w:abstractNum w:abstractNumId="29" w15:restartNumberingAfterBreak="0">
     <w:nsid w:val="76881B02"/>
     <w:multiLevelType w:val="hybridMultilevel"/>
     <w:tmpl w:val="A1F6D290"/>
@@ -3751,19 +3962,19 @@
     <w:abstractNumId w:val="18"/>
   </w:num>
   <w:num w:numId="4">
-    <w:abstractNumId w:val="21"/>
+    <w:abstractNumId w:val="22"/>
   </w:num>
   <w:num w:numId="5">
     <w:abstractNumId w:val="11"/>
   </w:num>
   <w:num w:numId="6">
-    <w:abstractNumId w:val="23"/>
+    <w:abstractNumId w:val="24"/>
   </w:num>
   <w:num w:numId="7">
     <w:abstractNumId w:val="16"/>
   </w:num>
   <w:num w:numId="8">
-    <w:abstractNumId w:val="22"/>
+    <w:abstractNumId w:val="23"/>
   </w:num>
   <w:num w:numId="9">
     <w:abstractNumId w:val="14"/>
@@ -3802,31 +4013,34 @@
     <w:abstractNumId w:val="10"/>
   </w:num>
   <w:num w:numId="21">
-    <w:abstractNumId w:val="19"/>
+    <w:abstractNumId w:val="20"/>
   </w:num>
   <w:num w:numId="22">
     <w:abstractNumId w:val="15"/>
   </w:num>
   <w:num w:numId="23">
-    <w:abstractNumId w:val="28"/>
+    <w:abstractNumId w:val="29"/>
   </w:num>
   <w:num w:numId="24">
     <w:abstractNumId w:val="13"/>
   </w:num>
   <w:num w:numId="25">
-    <w:abstractNumId w:val="24"/>
+    <w:abstractNumId w:val="25"/>
   </w:num>
   <w:num w:numId="26">
+    <w:abstractNumId w:val="28"/>
+  </w:num>
+  <w:num w:numId="27">
     <w:abstractNumId w:val="27"/>
   </w:num>
-  <w:num w:numId="27">
+  <w:num w:numId="28">
+    <w:abstractNumId w:val="21"/>
+  </w:num>
+  <w:num w:numId="29">
     <w:abstractNumId w:val="26"/>
   </w:num>
-  <w:num w:numId="28">
-    <w:abstractNumId w:val="20"/>
-  </w:num>
-  <w:num w:numId="29">
-    <w:abstractNumId w:val="25"/>
+  <w:num w:numId="30">
+    <w:abstractNumId w:val="19"/>
   </w:num>
 </w:numbering>
 </file>

</xml_diff>